<commit_message>
Add sample with original size for dynamic image.
</commit_message>
<xml_diff>
--- a/samples/fr.opensagres.xdocreport.samples.docxandfreemarker/src/fr/opensagres/xdocreport/samples/docxandfreemarker/DocxProjectWithFreemarkerAndImage.docx
+++ b/samples/fr.opensagres.xdocreport.samples.docxandfreemarker/src/fr/opensagres/xdocreport/samples/docxandfreemarker/DocxProjectWithFreemarkerAndImage.docx
@@ -62,8 +62,7 @@
     <w:p>
       <w:pPr>
         <w:rPr>
-          <w:color w:val="FF0000"/>
-          <w:lang w:val="en-US"/>
+          <w:noProof/>
         </w:rPr>
       </w:pPr>
       <w:r>
@@ -107,7 +106,7 @@
                     <pic:cNvPicPr/>
                   </pic:nvPicPr>
                   <pic:blipFill>
-                    <a:blip r:embed="rId5"/>
+                    <a:blip r:embed="rId5" cstate="print"/>
                     <a:stretch>
                       <a:fillRect/>
                     </a:stretch>
@@ -128,6 +127,62 @@
         </w:drawing>
       </w:r>
       <w:bookmarkEnd w:id="0"/>
+    </w:p>
+    <w:p>
+      <w:pPr>
+        <w:rPr>
+          <w:color w:val="FF0000"/>
+          <w:lang w:val="en-US"/>
+        </w:rPr>
+      </w:pPr>
+      <w:r>
+        <w:rPr>
+          <w:noProof/>
+        </w:rPr>
+        <w:t xml:space="preserve">Logo (orginal size) : </w:t>
+      </w:r>
+      <w:bookmarkStart w:id="1" w:name="originalSizeLogo"/>
+      <w:r>
+        <w:rPr>
+          <w:noProof/>
+        </w:rPr>
+        <w:drawing>
+          <wp:inline distT="0" distB="0" distL="0" distR="0">
+            <wp:extent cx="266700" cy="285750"/>
+            <wp:effectExtent l="19050" t="0" r="0" b="0"/>
+            <wp:docPr id="1" name="Image 0" descr="template.png"/>
+            <wp:cNvGraphicFramePr>
+              <a:graphicFrameLocks xmlns:a="http://schemas.openxmlformats.org/drawingml/2006/main" noChangeAspect="1"/>
+            </wp:cNvGraphicFramePr>
+            <a:graphic xmlns:a="http://schemas.openxmlformats.org/drawingml/2006/main">
+              <a:graphicData uri="http://schemas.openxmlformats.org/drawingml/2006/picture">
+                <pic:pic xmlns:pic="http://schemas.openxmlformats.org/drawingml/2006/picture">
+                  <pic:nvPicPr>
+                    <pic:cNvPr id="0" name="template.png"/>
+                    <pic:cNvPicPr/>
+                  </pic:nvPicPr>
+                  <pic:blipFill>
+                    <a:blip r:embed="rId5" cstate="print"/>
+                    <a:stretch>
+                      <a:fillRect/>
+                    </a:stretch>
+                  </pic:blipFill>
+                  <pic:spPr>
+                    <a:xfrm>
+                      <a:off x="0" y="0"/>
+                      <a:ext cx="266700" cy="285750"/>
+                    </a:xfrm>
+                    <a:prstGeom prst="rect">
+                      <a:avLst/>
+                    </a:prstGeom>
+                  </pic:spPr>
+                </pic:pic>
+              </a:graphicData>
+            </a:graphic>
+          </wp:inline>
+        </w:drawing>
+      </w:r>
+      <w:bookmarkEnd w:id="1"/>
     </w:p>
     <w:sectPr>
       <w:pgSz w:w="11906" w:h="16838"/>
@@ -649,7 +704,7 @@
 </file>
 
 <file path=customXml/itemProps1.xml><?xml version="1.0" encoding="utf-8"?>
-<ds:datastoreItem xmlns:ds="http://schemas.openxmlformats.org/officeDocument/2006/customXml" ds:itemID="{08619F16-04B7-479D-80FA-8EDBAD04F406}">
+<ds:datastoreItem xmlns:ds="http://schemas.openxmlformats.org/officeDocument/2006/customXml" ds:itemID="{85263AEC-8758-443D-8064-E6BA51B86730}">
   <ds:schemaRefs>
     <ds:schemaRef ds:uri="http://schemas.openxmlformats.org/officeDocument/2006/bibliography"/>
   </ds:schemaRefs>

</xml_diff>

<commit_message>
Add sample with original size for dynamic image for ODT.
</commit_message>
<xml_diff>
--- a/samples/fr.opensagres.xdocreport.samples.docxandfreemarker/src/fr/opensagres/xdocreport/samples/docxandfreemarker/DocxProjectWithFreemarkerAndImage.docx
+++ b/samples/fr.opensagres.xdocreport.samples.docxandfreemarker/src/fr/opensagres/xdocreport/samples/docxandfreemarker/DocxProjectWithFreemarkerAndImage.docx
@@ -62,8 +62,7 @@
     <w:p>
       <w:pPr>
         <w:rPr>
-          <w:color w:val="FF0000"/>
-          <w:lang w:val="en-US"/>
+          <w:noProof/>
         </w:rPr>
       </w:pPr>
       <w:r>
@@ -107,7 +106,7 @@
                     <pic:cNvPicPr/>
                   </pic:nvPicPr>
                   <pic:blipFill>
-                    <a:blip r:embed="rId5"/>
+                    <a:blip r:embed="rId5" cstate="print"/>
                     <a:stretch>
                       <a:fillRect/>
                     </a:stretch>
@@ -128,6 +127,62 @@
         </w:drawing>
       </w:r>
       <w:bookmarkEnd w:id="0"/>
+    </w:p>
+    <w:p>
+      <w:pPr>
+        <w:rPr>
+          <w:color w:val="FF0000"/>
+          <w:lang w:val="en-US"/>
+        </w:rPr>
+      </w:pPr>
+      <w:r>
+        <w:rPr>
+          <w:noProof/>
+        </w:rPr>
+        <w:t xml:space="preserve">Logo (orginal size) : </w:t>
+      </w:r>
+      <w:bookmarkStart w:id="1" w:name="originalSizeLogo"/>
+      <w:r>
+        <w:rPr>
+          <w:noProof/>
+        </w:rPr>
+        <w:drawing>
+          <wp:inline distT="0" distB="0" distL="0" distR="0">
+            <wp:extent cx="266700" cy="285750"/>
+            <wp:effectExtent l="19050" t="0" r="0" b="0"/>
+            <wp:docPr id="1" name="Image 0" descr="template.png"/>
+            <wp:cNvGraphicFramePr>
+              <a:graphicFrameLocks xmlns:a="http://schemas.openxmlformats.org/drawingml/2006/main" noChangeAspect="1"/>
+            </wp:cNvGraphicFramePr>
+            <a:graphic xmlns:a="http://schemas.openxmlformats.org/drawingml/2006/main">
+              <a:graphicData uri="http://schemas.openxmlformats.org/drawingml/2006/picture">
+                <pic:pic xmlns:pic="http://schemas.openxmlformats.org/drawingml/2006/picture">
+                  <pic:nvPicPr>
+                    <pic:cNvPr id="0" name="template.png"/>
+                    <pic:cNvPicPr/>
+                  </pic:nvPicPr>
+                  <pic:blipFill>
+                    <a:blip r:embed="rId5" cstate="print"/>
+                    <a:stretch>
+                      <a:fillRect/>
+                    </a:stretch>
+                  </pic:blipFill>
+                  <pic:spPr>
+                    <a:xfrm>
+                      <a:off x="0" y="0"/>
+                      <a:ext cx="266700" cy="285750"/>
+                    </a:xfrm>
+                    <a:prstGeom prst="rect">
+                      <a:avLst/>
+                    </a:prstGeom>
+                  </pic:spPr>
+                </pic:pic>
+              </a:graphicData>
+            </a:graphic>
+          </wp:inline>
+        </w:drawing>
+      </w:r>
+      <w:bookmarkEnd w:id="1"/>
     </w:p>
     <w:sectPr>
       <w:pgSz w:w="11906" w:h="16838"/>
@@ -649,7 +704,7 @@
 </file>
 
 <file path=customXml/itemProps1.xml><?xml version="1.0" encoding="utf-8"?>
-<ds:datastoreItem xmlns:ds="http://schemas.openxmlformats.org/officeDocument/2006/customXml" ds:itemID="{08619F16-04B7-479D-80FA-8EDBAD04F406}">
+<ds:datastoreItem xmlns:ds="http://schemas.openxmlformats.org/officeDocument/2006/customXml" ds:itemID="{85263AEC-8758-443D-8064-E6BA51B86730}">
   <ds:schemaRefs>
     <ds:schemaRef ds:uri="http://schemas.openxmlformats.org/officeDocument/2006/bibliography"/>
   </ds:schemaRefs>

</xml_diff>

<commit_message>
Add sample docx with image resize.
</commit_message>
<xml_diff>
--- a/samples/fr.opensagres.xdocreport.samples.docxandfreemarker/src/fr/opensagres/xdocreport/samples/docxandfreemarker/DocxProjectWithFreemarkerAndImage.docx
+++ b/samples/fr.opensagres.xdocreport.samples.docxandfreemarker/src/fr/opensagres/xdocreport/samples/docxandfreemarker/DocxProjectWithFreemarkerAndImage.docx
@@ -131,8 +131,7 @@
     <w:p>
       <w:pPr>
         <w:rPr>
-          <w:color w:val="FF0000"/>
-          <w:lang w:val="en-US"/>
+          <w:noProof/>
         </w:rPr>
       </w:pPr>
       <w:r>
@@ -183,6 +182,126 @@
         </w:drawing>
       </w:r>
       <w:bookmarkEnd w:id="1"/>
+    </w:p>
+    <w:p>
+      <w:pPr>
+        <w:rPr>
+          <w:color w:val="FF0000"/>
+          <w:lang w:val="en-US"/>
+        </w:rPr>
+      </w:pPr>
+      <w:r>
+        <w:rPr>
+          <w:noProof/>
+        </w:rPr>
+        <w:t xml:space="preserve">Logo (forced size) : </w:t>
+      </w:r>
+      <w:bookmarkStart w:id="2" w:name="forcedSizeLogo"/>
+      <w:r>
+        <w:rPr>
+          <w:noProof/>
+        </w:rPr>
+        <w:drawing>
+          <wp:inline distT="0" distB="0" distL="0" distR="0">
+            <wp:extent cx="266700" cy="285750"/>
+            <wp:effectExtent l="19050" t="0" r="0" b="0"/>
+            <wp:docPr id="3" name="Image 0" descr="template.png"/>
+            <wp:cNvGraphicFramePr>
+              <a:graphicFrameLocks xmlns:a="http://schemas.openxmlformats.org/drawingml/2006/main" noChangeAspect="1"/>
+            </wp:cNvGraphicFramePr>
+            <a:graphic xmlns:a="http://schemas.openxmlformats.org/drawingml/2006/main">
+              <a:graphicData uri="http://schemas.openxmlformats.org/drawingml/2006/picture">
+                <pic:pic xmlns:pic="http://schemas.openxmlformats.org/drawingml/2006/picture">
+                  <pic:nvPicPr>
+                    <pic:cNvPr id="0" name="template.png"/>
+                    <pic:cNvPicPr/>
+                  </pic:nvPicPr>
+                  <pic:blipFill>
+                    <a:blip r:embed="rId5" cstate="print"/>
+                    <a:stretch>
+                      <a:fillRect/>
+                    </a:stretch>
+                  </pic:blipFill>
+                  <pic:spPr>
+                    <a:xfrm>
+                      <a:off x="0" y="0"/>
+                      <a:ext cx="266700" cy="285750"/>
+                    </a:xfrm>
+                    <a:prstGeom prst="rect">
+                      <a:avLst/>
+                    </a:prstGeom>
+                  </pic:spPr>
+                </pic:pic>
+              </a:graphicData>
+            </a:graphic>
+          </wp:inline>
+        </w:drawing>
+      </w:r>
+      <w:bookmarkEnd w:id="2"/>
+    </w:p>
+    <w:p>
+      <w:pPr>
+        <w:rPr>
+          <w:color w:val="FF0000"/>
+          <w:lang w:val="en-US"/>
+        </w:rPr>
+      </w:pPr>
+      <w:r>
+        <w:rPr>
+          <w:noProof/>
+        </w:rPr>
+        <w:t xml:space="preserve">Logo (ratio size) : </w:t>
+      </w:r>
+      <w:bookmarkStart w:id="3" w:name="ratioSizeLogo"/>
+      <w:r>
+        <w:rPr>
+          <w:noProof/>
+        </w:rPr>
+        <w:drawing>
+          <wp:inline distT="0" distB="0" distL="0" distR="0">
+            <wp:extent cx="266700" cy="285750"/>
+            <wp:effectExtent l="19050" t="0" r="0" b="0"/>
+            <wp:docPr id="4" name="Image 0" descr="template.png"/>
+            <wp:cNvGraphicFramePr>
+              <a:graphicFrameLocks xmlns:a="http://schemas.openxmlformats.org/drawingml/2006/main" noChangeAspect="1"/>
+            </wp:cNvGraphicFramePr>
+            <a:graphic xmlns:a="http://schemas.openxmlformats.org/drawingml/2006/main">
+              <a:graphicData uri="http://schemas.openxmlformats.org/drawingml/2006/picture">
+                <pic:pic xmlns:pic="http://schemas.openxmlformats.org/drawingml/2006/picture">
+                  <pic:nvPicPr>
+                    <pic:cNvPr id="0" name="template.png"/>
+                    <pic:cNvPicPr/>
+                  </pic:nvPicPr>
+                  <pic:blipFill>
+                    <a:blip r:embed="rId5" cstate="print"/>
+                    <a:stretch>
+                      <a:fillRect/>
+                    </a:stretch>
+                  </pic:blipFill>
+                  <pic:spPr>
+                    <a:xfrm>
+                      <a:off x="0" y="0"/>
+                      <a:ext cx="266700" cy="285750"/>
+                    </a:xfrm>
+                    <a:prstGeom prst="rect">
+                      <a:avLst/>
+                    </a:prstGeom>
+                  </pic:spPr>
+                </pic:pic>
+              </a:graphicData>
+            </a:graphic>
+          </wp:inline>
+        </w:drawing>
+      </w:r>
+      <w:bookmarkEnd w:id="3"/>
+    </w:p>
+    <w:p>
+      <w:pPr>
+        <w:rPr>
+          <w:color w:val="FF0000"/>
+          <w:lang w:val="en-US"/>
+        </w:rPr>
+      </w:pPr>
     </w:p>
     <w:sectPr>
       <w:pgSz w:w="11906" w:h="16838"/>
@@ -704,7 +823,7 @@
 </file>
 
 <file path=customXml/itemProps1.xml><?xml version="1.0" encoding="utf-8"?>
-<ds:datastoreItem xmlns:ds="http://schemas.openxmlformats.org/officeDocument/2006/customXml" ds:itemID="{85263AEC-8758-443D-8064-E6BA51B86730}">
+<ds:datastoreItem xmlns:ds="http://schemas.openxmlformats.org/officeDocument/2006/customXml" ds:itemID="{6808889A-7B0C-43DF-A432-1417D8A55EBD}">
   <ds:schemaRefs>
     <ds:schemaRef ds:uri="http://schemas.openxmlformats.org/officeDocument/2006/bibliography"/>
   </ds:schemaRefs>

</xml_diff>

<commit_message>
add sample with image
</commit_message>
<xml_diff>
--- a/samples/fr.opensagres.xdocreport.samples.docxandfreemarker/src/fr/opensagres/xdocreport/samples/docxandfreemarker/DocxProjectWithFreemarkerAndImage.docx
+++ b/samples/fr.opensagres.xdocreport.samples.docxandfreemarker/src/fr/opensagres/xdocreport/samples/docxandfreemarker/DocxProjectWithFreemarkerAndImage.docx
@@ -242,8 +242,7 @@
     <w:p>
       <w:pPr>
         <w:rPr>
-          <w:color w:val="FF0000"/>
-          <w:lang w:val="en-US"/>
+          <w:noProof/>
         </w:rPr>
       </w:pPr>
       <w:r>
@@ -294,6 +293,126 @@
         </w:drawing>
       </w:r>
       <w:bookmarkEnd w:id="3"/>
+    </w:p>
+    <w:p>
+      <w:pPr>
+        <w:rPr>
+          <w:color w:val="FF0000"/>
+          <w:lang w:val="en-US"/>
+        </w:rPr>
+      </w:pPr>
+      <w:r>
+        <w:rPr>
+          <w:noProof/>
+        </w:rPr>
+        <w:t xml:space="preserve">Logo (not exists + remove « template » image) : </w:t>
+      </w:r>
+      <w:bookmarkStart w:id="4" w:name="imageNotExistsAndRemoveImageTemplate"/>
+      <w:r>
+        <w:rPr>
+          <w:noProof/>
+        </w:rPr>
+        <w:drawing>
+          <wp:inline distT="0" distB="0" distL="0" distR="0">
+            <wp:extent cx="266700" cy="285750"/>
+            <wp:effectExtent l="19050" t="0" r="0" b="0"/>
+            <wp:docPr id="5" name="Image 0" descr="template.png"/>
+            <wp:cNvGraphicFramePr>
+              <a:graphicFrameLocks xmlns:a="http://schemas.openxmlformats.org/drawingml/2006/main" noChangeAspect="1"/>
+            </wp:cNvGraphicFramePr>
+            <a:graphic xmlns:a="http://schemas.openxmlformats.org/drawingml/2006/main">
+              <a:graphicData uri="http://schemas.openxmlformats.org/drawingml/2006/picture">
+                <pic:pic xmlns:pic="http://schemas.openxmlformats.org/drawingml/2006/picture">
+                  <pic:nvPicPr>
+                    <pic:cNvPr id="0" name="template.png"/>
+                    <pic:cNvPicPr/>
+                  </pic:nvPicPr>
+                  <pic:blipFill>
+                    <a:blip r:embed="rId5" cstate="print"/>
+                    <a:stretch>
+                      <a:fillRect/>
+                    </a:stretch>
+                  </pic:blipFill>
+                  <pic:spPr>
+                    <a:xfrm>
+                      <a:off x="0" y="0"/>
+                      <a:ext cx="266700" cy="285750"/>
+                    </a:xfrm>
+                    <a:prstGeom prst="rect">
+                      <a:avLst/>
+                    </a:prstGeom>
+                  </pic:spPr>
+                </pic:pic>
+              </a:graphicData>
+            </a:graphic>
+          </wp:inline>
+        </w:drawing>
+      </w:r>
+      <w:bookmarkEnd w:id="4"/>
+    </w:p>
+    <w:p>
+      <w:pPr>
+        <w:rPr>
+          <w:color w:val="FF0000"/>
+          <w:lang w:val="en-US"/>
+        </w:rPr>
+      </w:pPr>
+      <w:r>
+        <w:rPr>
+          <w:noProof/>
+        </w:rPr>
+        <w:t xml:space="preserve">Logo (not exists + keep « template » image) : </w:t>
+      </w:r>
+      <w:bookmarkStart w:id="5" w:name="imageNotExistsAndKeepImageTemplate"/>
+      <w:r>
+        <w:rPr>
+          <w:noProof/>
+        </w:rPr>
+        <w:drawing>
+          <wp:inline distT="0" distB="0" distL="0" distR="0">
+            <wp:extent cx="266700" cy="285750"/>
+            <wp:effectExtent l="19050" t="0" r="0" b="0"/>
+            <wp:docPr id="6" name="Image 0" descr="template.png"/>
+            <wp:cNvGraphicFramePr>
+              <a:graphicFrameLocks xmlns:a="http://schemas.openxmlformats.org/drawingml/2006/main" noChangeAspect="1"/>
+            </wp:cNvGraphicFramePr>
+            <a:graphic xmlns:a="http://schemas.openxmlformats.org/drawingml/2006/main">
+              <a:graphicData uri="http://schemas.openxmlformats.org/drawingml/2006/picture">
+                <pic:pic xmlns:pic="http://schemas.openxmlformats.org/drawingml/2006/picture">
+                  <pic:nvPicPr>
+                    <pic:cNvPr id="0" name="template.png"/>
+                    <pic:cNvPicPr/>
+                  </pic:nvPicPr>
+                  <pic:blipFill>
+                    <a:blip r:embed="rId5" cstate="print"/>
+                    <a:stretch>
+                      <a:fillRect/>
+                    </a:stretch>
+                  </pic:blipFill>
+                  <pic:spPr>
+                    <a:xfrm>
+                      <a:off x="0" y="0"/>
+                      <a:ext cx="266700" cy="285750"/>
+                    </a:xfrm>
+                    <a:prstGeom prst="rect">
+                      <a:avLst/>
+                    </a:prstGeom>
+                  </pic:spPr>
+                </pic:pic>
+              </a:graphicData>
+            </a:graphic>
+          </wp:inline>
+        </w:drawing>
+      </w:r>
+      <w:bookmarkEnd w:id="5"/>
+    </w:p>
+    <w:p>
+      <w:pPr>
+        <w:rPr>
+          <w:color w:val="FF0000"/>
+          <w:lang w:val="en-US"/>
+        </w:rPr>
+      </w:pPr>
     </w:p>
     <w:p>
       <w:pPr>
@@ -823,7 +942,7 @@
 </file>
 
 <file path=customXml/itemProps1.xml><?xml version="1.0" encoding="utf-8"?>
-<ds:datastoreItem xmlns:ds="http://schemas.openxmlformats.org/officeDocument/2006/customXml" ds:itemID="{6808889A-7B0C-43DF-A432-1417D8A55EBD}">
+<ds:datastoreItem xmlns:ds="http://schemas.openxmlformats.org/officeDocument/2006/customXml" ds:itemID="{BC09C4AB-5CFE-4DE1-87D0-1B304E14477E}">
   <ds:schemaRefs>
     <ds:schemaRef ds:uri="http://schemas.openxmlformats.org/officeDocument/2006/bibliography"/>
   </ds:schemaRefs>

</xml_diff>